<commit_message>
Functions now in parameter seq.
Significant semantic change.
</commit_message>
<xml_diff>
--- a/documents/amoral.docx
+++ b/documents/amoral.docx
@@ -1471,7 +1471,13 @@
     <w:p/>
     <w:p>
       <w:r>
-        <w:t xml:space="preserve">Procedure parameters can be sequences of operators, but not function calls. </w:t>
+        <w:t xml:space="preserve">Procedure parameters can be sequences of operators, </w:t>
+      </w:r>
+      <w:r>
+        <w:t xml:space="preserve">and </w:t>
+      </w:r>
+      <w:r>
+        <w:t xml:space="preserve">function calls. </w:t>
       </w:r>
       <w:r>
         <w:t>So,</w:t>
@@ -1485,7 +1491,19 @@
         <w:pStyle w:val="Quote"/>
       </w:pPr>
       <w:r>
-        <w:t>addup(42,count*2,”Hello world”)</w:t>
+        <w:t>addup(42,count*2,</w:t>
+      </w:r>
+      <w:r>
+        <w:t>len(</w:t>
+      </w:r>
+      <w:r>
+        <w:t>”Hello world”</w:t>
+      </w:r>
+      <w:r>
+        <w:t>)</w:t>
+      </w:r>
+      <w:r>
+        <w:t>)</w:t>
       </w:r>
     </w:p>
     <w:p>
@@ -5971,36 +5989,27 @@
     <w:p/>
     <w:tbl>
       <w:tblPr>
+        <w:tblStyle w:val="GridTable4-Accent5"/>
         <w:tblW w:w="9975" w:type="dxa"/>
         <w:tblLayout w:type="fixed"/>
-        <w:tblCellMar>
-          <w:left w:w="10" w:type="dxa"/>
-          <w:right w:w="10" w:type="dxa"/>
-        </w:tblCellMar>
-        <w:tblLook w:val="04A0" w:firstRow="1" w:lastRow="0" w:firstColumn="1" w:lastColumn="0" w:noHBand="0" w:noVBand="1"/>
+        <w:tblLook w:val="0420" w:firstRow="1" w:lastRow="0" w:firstColumn="0" w:lastColumn="0" w:noHBand="0" w:noVBand="1"/>
       </w:tblPr>
       <w:tblGrid>
         <w:gridCol w:w="1980"/>
         <w:gridCol w:w="7995"/>
       </w:tblGrid>
       <w:tr>
+        <w:trPr>
+          <w:cnfStyle w:val="100000000000" w:firstRow="1" w:lastRow="0" w:firstColumn="0" w:lastColumn="0" w:oddVBand="0" w:evenVBand="0" w:oddHBand="0" w:evenHBand="0" w:firstRowFirstColumn="0" w:firstRowLastColumn="0" w:lastRowFirstColumn="0" w:lastRowLastColumn="0"/>
+        </w:trPr>
         <w:tc>
           <w:tcPr>
             <w:tcW w:w="1980" w:type="dxa"/>
-            <w:tcBorders>
-              <w:top w:val="single" w:sz="4" w:space="0" w:color="000000"/>
-              <w:left w:val="single" w:sz="4" w:space="0" w:color="000000"/>
-              <w:bottom w:val="single" w:sz="4" w:space="0" w:color="000000"/>
-            </w:tcBorders>
-            <w:shd w:val="clear" w:color="auto" w:fill="2A6099"/>
-            <w:tcMar>
-              <w:top w:w="55" w:type="dxa"/>
-              <w:left w:w="55" w:type="dxa"/>
-              <w:bottom w:w="55" w:type="dxa"/>
-              <w:right w:w="55" w:type="dxa"/>
-            </w:tcMar>
-          </w:tcPr>
-          <w:p>
+          </w:tcPr>
+          <w:p>
+            <w:pPr>
+              <w:jc w:val="center"/>
+            </w:pPr>
             <w:r>
               <w:t>Date</w:t>
             </w:r>
@@ -6009,19 +6018,6 @@
         <w:tc>
           <w:tcPr>
             <w:tcW w:w="7995" w:type="dxa"/>
-            <w:tcBorders>
-              <w:top w:val="single" w:sz="4" w:space="0" w:color="000000"/>
-              <w:left w:val="single" w:sz="4" w:space="0" w:color="000000"/>
-              <w:bottom w:val="single" w:sz="4" w:space="0" w:color="000000"/>
-              <w:right w:val="single" w:sz="4" w:space="0" w:color="000000"/>
-            </w:tcBorders>
-            <w:shd w:val="clear" w:color="auto" w:fill="2A6099"/>
-            <w:tcMar>
-              <w:top w:w="55" w:type="dxa"/>
-              <w:left w:w="55" w:type="dxa"/>
-              <w:bottom w:w="55" w:type="dxa"/>
-              <w:right w:w="55" w:type="dxa"/>
-            </w:tcMar>
           </w:tcPr>
           <w:p>
             <w:r>
@@ -6031,22 +6027,17 @@
         </w:tc>
       </w:tr>
       <w:tr>
+        <w:trPr>
+          <w:cnfStyle w:val="000000100000" w:firstRow="0" w:lastRow="0" w:firstColumn="0" w:lastColumn="0" w:oddVBand="0" w:evenVBand="0" w:oddHBand="1" w:evenHBand="0" w:firstRowFirstColumn="0" w:firstRowLastColumn="0" w:lastRowFirstColumn="0" w:lastRowLastColumn="0"/>
+        </w:trPr>
         <w:tc>
           <w:tcPr>
             <w:tcW w:w="1980" w:type="dxa"/>
-            <w:tcBorders>
-              <w:left w:val="single" w:sz="4" w:space="0" w:color="000000"/>
-              <w:bottom w:val="single" w:sz="4" w:space="0" w:color="000000"/>
-            </w:tcBorders>
-            <w:tcMar>
-              <w:top w:w="55" w:type="dxa"/>
-              <w:left w:w="55" w:type="dxa"/>
-              <w:bottom w:w="55" w:type="dxa"/>
-              <w:right w:w="55" w:type="dxa"/>
-            </w:tcMar>
-            <w:vAlign w:val="center"/>
-          </w:tcPr>
-          <w:p>
+          </w:tcPr>
+          <w:p>
+            <w:pPr>
+              <w:jc w:val="center"/>
+            </w:pPr>
             <w:r>
               <w:t>13 Nov 2020</w:t>
             </w:r>
@@ -6055,18 +6046,6 @@
         <w:tc>
           <w:tcPr>
             <w:tcW w:w="7995" w:type="dxa"/>
-            <w:tcBorders>
-              <w:left w:val="single" w:sz="4" w:space="0" w:color="000000"/>
-              <w:bottom w:val="single" w:sz="4" w:space="0" w:color="000000"/>
-              <w:right w:val="single" w:sz="4" w:space="0" w:color="000000"/>
-            </w:tcBorders>
-            <w:tcMar>
-              <w:top w:w="55" w:type="dxa"/>
-              <w:left w:w="55" w:type="dxa"/>
-              <w:bottom w:w="55" w:type="dxa"/>
-              <w:right w:w="55" w:type="dxa"/>
-            </w:tcMar>
-            <w:vAlign w:val="center"/>
           </w:tcPr>
           <w:p>
             <w:r>
@@ -6079,19 +6058,11 @@
         <w:tc>
           <w:tcPr>
             <w:tcW w:w="1980" w:type="dxa"/>
-            <w:tcBorders>
-              <w:left w:val="single" w:sz="4" w:space="0" w:color="000000"/>
-              <w:bottom w:val="single" w:sz="4" w:space="0" w:color="000000"/>
-            </w:tcBorders>
-            <w:tcMar>
-              <w:top w:w="55" w:type="dxa"/>
-              <w:left w:w="55" w:type="dxa"/>
-              <w:bottom w:w="55" w:type="dxa"/>
-              <w:right w:w="55" w:type="dxa"/>
-            </w:tcMar>
-            <w:vAlign w:val="center"/>
-          </w:tcPr>
-          <w:p>
+          </w:tcPr>
+          <w:p>
+            <w:pPr>
+              <w:jc w:val="center"/>
+            </w:pPr>
             <w:r>
               <w:t>14 Nov 2020</w:t>
             </w:r>
@@ -6100,18 +6071,6 @@
         <w:tc>
           <w:tcPr>
             <w:tcW w:w="7995" w:type="dxa"/>
-            <w:tcBorders>
-              <w:left w:val="single" w:sz="4" w:space="0" w:color="000000"/>
-              <w:bottom w:val="single" w:sz="4" w:space="0" w:color="000000"/>
-              <w:right w:val="single" w:sz="4" w:space="0" w:color="000000"/>
-            </w:tcBorders>
-            <w:tcMar>
-              <w:top w:w="55" w:type="dxa"/>
-              <w:left w:w="55" w:type="dxa"/>
-              <w:bottom w:w="55" w:type="dxa"/>
-              <w:right w:w="55" w:type="dxa"/>
-            </w:tcMar>
-            <w:vAlign w:val="center"/>
           </w:tcPr>
           <w:p>
             <w:r>
@@ -6121,22 +6080,17 @@
         </w:tc>
       </w:tr>
       <w:tr>
+        <w:trPr>
+          <w:cnfStyle w:val="000000100000" w:firstRow="0" w:lastRow="0" w:firstColumn="0" w:lastColumn="0" w:oddVBand="0" w:evenVBand="0" w:oddHBand="1" w:evenHBand="0" w:firstRowFirstColumn="0" w:firstRowLastColumn="0" w:lastRowFirstColumn="0" w:lastRowLastColumn="0"/>
+        </w:trPr>
         <w:tc>
           <w:tcPr>
             <w:tcW w:w="1980" w:type="dxa"/>
-            <w:tcBorders>
-              <w:left w:val="single" w:sz="4" w:space="0" w:color="000000"/>
-              <w:bottom w:val="single" w:sz="4" w:space="0" w:color="000000"/>
-            </w:tcBorders>
-            <w:tcMar>
-              <w:top w:w="55" w:type="dxa"/>
-              <w:left w:w="55" w:type="dxa"/>
-              <w:bottom w:w="55" w:type="dxa"/>
-              <w:right w:w="55" w:type="dxa"/>
-            </w:tcMar>
-            <w:vAlign w:val="center"/>
-          </w:tcPr>
-          <w:p>
+          </w:tcPr>
+          <w:p>
+            <w:pPr>
+              <w:jc w:val="center"/>
+            </w:pPr>
             <w:r>
               <w:t>15 Nov 2020</w:t>
             </w:r>
@@ -6145,18 +6099,6 @@
         <w:tc>
           <w:tcPr>
             <w:tcW w:w="7995" w:type="dxa"/>
-            <w:tcBorders>
-              <w:left w:val="single" w:sz="4" w:space="0" w:color="000000"/>
-              <w:bottom w:val="single" w:sz="4" w:space="0" w:color="000000"/>
-              <w:right w:val="single" w:sz="4" w:space="0" w:color="000000"/>
-            </w:tcBorders>
-            <w:tcMar>
-              <w:top w:w="55" w:type="dxa"/>
-              <w:left w:w="55" w:type="dxa"/>
-              <w:bottom w:w="55" w:type="dxa"/>
-              <w:right w:w="55" w:type="dxa"/>
-            </w:tcMar>
-            <w:vAlign w:val="center"/>
           </w:tcPr>
           <w:p>
             <w:r>
@@ -6175,19 +6117,11 @@
         <w:tc>
           <w:tcPr>
             <w:tcW w:w="1980" w:type="dxa"/>
-            <w:tcBorders>
-              <w:left w:val="single" w:sz="4" w:space="0" w:color="000000"/>
-              <w:bottom w:val="single" w:sz="4" w:space="0" w:color="000000"/>
-            </w:tcBorders>
-            <w:tcMar>
-              <w:top w:w="55" w:type="dxa"/>
-              <w:left w:w="55" w:type="dxa"/>
-              <w:bottom w:w="55" w:type="dxa"/>
-              <w:right w:w="55" w:type="dxa"/>
-            </w:tcMar>
-            <w:vAlign w:val="center"/>
-          </w:tcPr>
-          <w:p>
+          </w:tcPr>
+          <w:p>
+            <w:pPr>
+              <w:jc w:val="center"/>
+            </w:pPr>
             <w:r>
               <w:t>16 Nov 2020</w:t>
             </w:r>
@@ -6196,18 +6130,6 @@
         <w:tc>
           <w:tcPr>
             <w:tcW w:w="7995" w:type="dxa"/>
-            <w:tcBorders>
-              <w:left w:val="single" w:sz="4" w:space="0" w:color="000000"/>
-              <w:bottom w:val="single" w:sz="4" w:space="0" w:color="000000"/>
-              <w:right w:val="single" w:sz="4" w:space="0" w:color="000000"/>
-            </w:tcBorders>
-            <w:tcMar>
-              <w:top w:w="55" w:type="dxa"/>
-              <w:left w:w="55" w:type="dxa"/>
-              <w:bottom w:w="55" w:type="dxa"/>
-              <w:right w:w="55" w:type="dxa"/>
-            </w:tcMar>
-            <w:vAlign w:val="center"/>
           </w:tcPr>
           <w:p>
             <w:r>
@@ -6217,22 +6139,17 @@
         </w:tc>
       </w:tr>
       <w:tr>
+        <w:trPr>
+          <w:cnfStyle w:val="000000100000" w:firstRow="0" w:lastRow="0" w:firstColumn="0" w:lastColumn="0" w:oddVBand="0" w:evenVBand="0" w:oddHBand="1" w:evenHBand="0" w:firstRowFirstColumn="0" w:firstRowLastColumn="0" w:lastRowFirstColumn="0" w:lastRowLastColumn="0"/>
+        </w:trPr>
         <w:tc>
           <w:tcPr>
             <w:tcW w:w="1980" w:type="dxa"/>
-            <w:tcBorders>
-              <w:left w:val="single" w:sz="4" w:space="0" w:color="000000"/>
-              <w:bottom w:val="single" w:sz="4" w:space="0" w:color="000000"/>
-            </w:tcBorders>
-            <w:tcMar>
-              <w:top w:w="55" w:type="dxa"/>
-              <w:left w:w="55" w:type="dxa"/>
-              <w:bottom w:w="55" w:type="dxa"/>
-              <w:right w:w="55" w:type="dxa"/>
-            </w:tcMar>
-            <w:vAlign w:val="center"/>
-          </w:tcPr>
-          <w:p>
+          </w:tcPr>
+          <w:p>
+            <w:pPr>
+              <w:jc w:val="center"/>
+            </w:pPr>
             <w:r>
               <w:t>17 Nov 2020</w:t>
             </w:r>
@@ -6241,22 +6158,35 @@
         <w:tc>
           <w:tcPr>
             <w:tcW w:w="7995" w:type="dxa"/>
-            <w:tcBorders>
-              <w:left w:val="single" w:sz="4" w:space="0" w:color="000000"/>
-              <w:bottom w:val="single" w:sz="4" w:space="0" w:color="000000"/>
-              <w:right w:val="single" w:sz="4" w:space="0" w:color="000000"/>
-            </w:tcBorders>
-            <w:tcMar>
-              <w:top w:w="55" w:type="dxa"/>
-              <w:left w:w="55" w:type="dxa"/>
-              <w:bottom w:w="55" w:type="dxa"/>
-              <w:right w:w="55" w:type="dxa"/>
-            </w:tcMar>
-            <w:vAlign w:val="center"/>
           </w:tcPr>
           <w:p>
             <w:r>
               <w:t>Added DCV. Tweaks for ‘Code’. @ works on procedures. Added structure design.</w:t>
+            </w:r>
+          </w:p>
+        </w:tc>
+      </w:tr>
+      <w:tr>
+        <w:tc>
+          <w:tcPr>
+            <w:tcW w:w="1980" w:type="dxa"/>
+          </w:tcPr>
+          <w:p>
+            <w:pPr>
+              <w:jc w:val="center"/>
+            </w:pPr>
+            <w:r>
+              <w:t>18 Nov 2020</w:t>
+            </w:r>
+          </w:p>
+        </w:tc>
+        <w:tc>
+          <w:tcPr>
+            <w:tcW w:w="7995" w:type="dxa"/>
+          </w:tcPr>
+          <w:p>
+            <w:r>
+              <w:t>Functions/Procedures in parameter calls.</w:t>
             </w:r>
           </w:p>
         </w:tc>

</xml_diff>